<commit_message>
IRS Model Documentation Update
</commit_message>
<xml_diff>
--- a/IRS Model Documentation/IRS model Documentation.docx
+++ b/IRS Model Documentation/IRS model Documentation.docx
@@ -133,14 +133,27 @@
       <w:r>
         <w:t xml:space="preserve">Figure </w:t>
       </w:r>
-      <w:fldSimple w:instr=" SEQ Figure \* ARABIC ">
-        <w:r>
-          <w:rPr>
-            <w:noProof/>
-          </w:rPr>
-          <w:t>1</w:t>
-        </w:r>
-      </w:fldSimple>
+      <w:r>
+        <w:fldChar w:fldCharType="begin"/>
+      </w:r>
+      <w:r>
+        <w:instrText xml:space="preserve"> SEQ Figure \* ARABIC </w:instrText>
+      </w:r>
+      <w:r>
+        <w:fldChar w:fldCharType="separate"/>
+      </w:r>
+      <w:r>
+        <w:rPr>
+          <w:noProof/>
+        </w:rPr>
+        <w:t>1</w:t>
+      </w:r>
+      <w:r>
+        <w:rPr>
+          <w:noProof/>
+        </w:rPr>
+        <w:fldChar w:fldCharType="end"/>
+      </w:r>
       <w:r>
         <w:t>: Metasurface model</w:t>
       </w:r>
@@ -1328,7 +1341,52 @@
             </m:r>
           </m:sup>
         </m:sSup>
+        <m:r>
+          <w:rPr>
+            <w:rFonts w:ascii="Cambria Math" w:eastAsiaTheme="minorEastAsia" w:hAnsi="Cambria Math"/>
+          </w:rPr>
+          <m:t xml:space="preserve"> (in </m:t>
+        </m:r>
+        <m:f>
+          <m:fPr>
+            <m:type m:val="lin"/>
+            <m:ctrlPr>
+              <w:rPr>
+                <w:rFonts w:ascii="Cambria Math" w:eastAsiaTheme="minorEastAsia" w:hAnsi="Cambria Math"/>
+                <w:i/>
+              </w:rPr>
+            </m:ctrlPr>
+          </m:fPr>
+          <m:num>
+            <m:r>
+              <w:rPr>
+                <w:rFonts w:ascii="Cambria Math" w:eastAsiaTheme="minorEastAsia" w:hAnsi="Cambria Math"/>
+              </w:rPr>
+              <m:t>m</m:t>
+            </m:r>
+          </m:num>
+          <m:den>
+            <m:r>
+              <w:rPr>
+                <w:rFonts w:ascii="Cambria Math" w:eastAsiaTheme="minorEastAsia" w:hAnsi="Cambria Math"/>
+              </w:rPr>
+              <m:t>s</m:t>
+            </m:r>
+          </m:den>
+        </m:f>
+        <m:r>
+          <w:rPr>
+            <w:rFonts w:ascii="Cambria Math" w:eastAsiaTheme="minorEastAsia" w:hAnsi="Cambria Math"/>
+          </w:rPr>
+          <m:t>)</m:t>
+        </m:r>
       </m:oMath>
+      <w:r>
+        <w:rPr>
+          <w:rFonts w:eastAsiaTheme="minorEastAsia"/>
+        </w:rPr>
+        <w:t xml:space="preserve"> </w:t>
+      </w:r>
       <w:r>
         <w:rPr>
           <w:rFonts w:eastAsiaTheme="minorEastAsia"/>
@@ -1401,7 +1459,7 @@
           <w:rPr>
             <w:rFonts w:ascii="Cambria Math" w:hAnsi="Cambria Math"/>
           </w:rPr>
-          <m:t xml:space="preserve">Wave nunmber </m:t>
+          <m:t xml:space="preserve">Wave number </m:t>
         </m:r>
         <m:sSub>
           <m:sSubPr>
@@ -1540,7 +1598,27 @@
         <w:spacing w:after="0"/>
       </w:pPr>
       <w:r>
-        <w:t>The aim of this work is to create a Reconfigurable intelligent surface that can be reprogramed instantaneously in order to reflect an input signal from a given transmitter toward a known receiver.</w:t>
+        <w:t xml:space="preserve">The aim of this work is to </w:t>
+      </w:r>
+      <w:r>
+        <w:t xml:space="preserve">design </w:t>
+      </w:r>
+      <w:r>
+        <w:t>a</w:t>
+      </w:r>
+      <w:r>
+        <w:t xml:space="preserve"> better</w:t>
+      </w:r>
+      <w:r>
+        <w:t xml:space="preserve"> Reconfigurable intelligent surface that can be reprogramed instantaneously </w:t>
+      </w:r>
+      <w:proofErr w:type="gramStart"/>
+      <w:r>
+        <w:t>in order to</w:t>
+      </w:r>
+      <w:proofErr w:type="gramEnd"/>
+      <w:r>
+        <w:t xml:space="preserve"> reflect an input signal from a given transmitter toward a known receiver.</w:t>
       </w:r>
     </w:p>
     <w:p>
@@ -1620,17 +1698,32 @@
         <w:pStyle w:val="Caption"/>
         <w:jc w:val="center"/>
       </w:pPr>
+      <w:bookmarkStart w:id="0" w:name="_Ref136508915"/>
       <w:r>
         <w:t xml:space="preserve">Figure </w:t>
       </w:r>
-      <w:fldSimple w:instr=" SEQ Figure \* ARABIC ">
-        <w:r>
-          <w:rPr>
-            <w:noProof/>
-          </w:rPr>
-          <w:t>2</w:t>
-        </w:r>
-      </w:fldSimple>
+      <w:r>
+        <w:fldChar w:fldCharType="begin"/>
+      </w:r>
+      <w:r>
+        <w:instrText xml:space="preserve"> SEQ Figure \* ARABIC </w:instrText>
+      </w:r>
+      <w:r>
+        <w:fldChar w:fldCharType="separate"/>
+      </w:r>
+      <w:r>
+        <w:rPr>
+          <w:noProof/>
+        </w:rPr>
+        <w:t>2</w:t>
+      </w:r>
+      <w:r>
+        <w:rPr>
+          <w:noProof/>
+        </w:rPr>
+        <w:fldChar w:fldCharType="end"/>
+      </w:r>
+      <w:bookmarkEnd w:id="0"/>
       <w:r>
         <w:t>: figure showing the angles used in the generalized Snell's law equations.</w:t>
       </w:r>
@@ -1643,6 +1736,7 @@
     </w:p>
     <w:p>
       <w:pPr>
+        <w:keepNext/>
         <w:spacing w:after="0"/>
         <w:rPr>
           <w:rFonts w:eastAsiaTheme="minorEastAsia"/>
@@ -1905,9 +1999,11 @@
     </w:p>
     <w:p>
       <w:pPr>
+        <w:keepNext/>
         <w:spacing w:after="0"/>
         <w:rPr>
-          <w:rFonts w:eastAsiaTheme="minorEastAsia"/>
+          <w:rFonts w:ascii="Cambria Math" w:hAnsi="Cambria Math"/>
+          <w:i/>
         </w:rPr>
       </w:pPr>
       <m:oMathPara>
@@ -1923,9 +2019,6 @@
             </m:funcPr>
             <m:fName>
               <m:r>
-                <m:rPr>
-                  <m:sty m:val="p"/>
-                </m:rPr>
                 <w:rPr>
                   <w:rFonts w:ascii="Cambria Math" w:hAnsi="Cambria Math"/>
                 </w:rPr>
@@ -1984,9 +2077,6 @@
             </m:funcPr>
             <m:fName>
               <m:r>
-                <m:rPr>
-                  <m:sty m:val="p"/>
-                </m:rPr>
                 <w:rPr>
                   <w:rFonts w:ascii="Cambria Math" w:hAnsi="Cambria Math"/>
                 </w:rPr>
@@ -2436,38 +2526,7 @@
     <w:p>
       <w:pPr>
         <w:spacing w:after="0"/>
-        <w:rPr>
-          <w:rFonts w:eastAsiaTheme="minorEastAsia"/>
-        </w:rPr>
-      </w:pPr>
-    </w:p>
-    <w:p>
-      <w:pPr>
-        <w:spacing w:after="0"/>
-        <w:rPr>
-          <w:rFonts w:eastAsiaTheme="minorEastAsia"/>
-        </w:rPr>
-      </w:pPr>
-      <w:r>
-        <w:rPr>
-          <w:rFonts w:eastAsiaTheme="minorEastAsia"/>
-        </w:rPr>
-        <w:t>We know the location of the transmitter and the receiver, and we want to properly reflect the signal from toward the receiver.</w:t>
-      </w:r>
-    </w:p>
-    <w:p>
-      <w:pPr>
-        <w:spacing w:after="0"/>
-        <w:rPr>
-          <w:rFonts w:eastAsiaTheme="minorEastAsia"/>
-        </w:rPr>
-      </w:pPr>
-      <w:r>
-        <w:rPr>
-          <w:rFonts w:eastAsiaTheme="minorEastAsia"/>
-        </w:rPr>
-        <w:t xml:space="preserve">Based on this information, we can geometrically calculate the values of the reflection angles </w:t>
-      </w:r>
+      </w:pPr>
       <m:oMath>
         <m:sSub>
           <m:sSubPr>
@@ -2483,7 +2542,7 @@
               <w:rPr>
                 <w:rFonts w:ascii="Cambria Math" w:hAnsi="Cambria Math"/>
               </w:rPr>
-              <m:t>θ</m:t>
+              <m:t>n</m:t>
             </m:r>
           </m:e>
           <m:sub>
@@ -2491,7 +2550,7 @@
               <w:rPr>
                 <w:rFonts w:ascii="Cambria Math" w:hAnsi="Cambria Math"/>
               </w:rPr>
-              <m:t>r</m:t>
+              <m:t>i</m:t>
             </m:r>
           </m:sub>
         </m:sSub>
@@ -2500,8 +2559,19 @@
         <w:rPr>
           <w:rFonts w:eastAsiaTheme="minorEastAsia"/>
         </w:rPr>
-        <w:t xml:space="preserve"> and </w:t>
-      </w:r>
+        <w:t xml:space="preserve"> is the </w:t>
+      </w:r>
+      <w:r>
+        <w:t>Index of refraction of free space</w:t>
+      </w:r>
+      <w:r>
+        <w:t>.</w:t>
+      </w:r>
+    </w:p>
+    <w:p>
+      <w:pPr>
+        <w:spacing w:after="0"/>
+      </w:pPr>
       <m:oMath>
         <m:sSub>
           <m:sSubPr>
@@ -2517,7 +2587,265 @@
               <w:rPr>
                 <w:rFonts w:ascii="Cambria Math" w:hAnsi="Cambria Math"/>
               </w:rPr>
-              <m:t>φ</m:t>
+              <m:t>k</m:t>
+            </m:r>
+          </m:e>
+          <m:sub>
+            <m:r>
+              <w:rPr>
+                <w:rFonts w:ascii="Cambria Math" w:hAnsi="Cambria Math"/>
+              </w:rPr>
+              <m:t>0</m:t>
+            </m:r>
+          </m:sub>
+        </m:sSub>
+        <m:r>
+          <w:rPr>
+            <w:rFonts w:ascii="Cambria Math" w:hAnsi="Cambria Math"/>
+          </w:rPr>
+          <m:t xml:space="preserve">= </m:t>
+        </m:r>
+        <m:f>
+          <m:fPr>
+            <m:ctrlPr>
+              <w:rPr>
+                <w:rFonts w:ascii="Cambria Math" w:hAnsi="Cambria Math"/>
+                <w:i/>
+              </w:rPr>
+            </m:ctrlPr>
+          </m:fPr>
+          <m:num>
+            <m:r>
+              <w:rPr>
+                <w:rFonts w:ascii="Cambria Math" w:hAnsi="Cambria Math"/>
+              </w:rPr>
+              <m:t>2π</m:t>
+            </m:r>
+          </m:num>
+          <m:den>
+            <m:r>
+              <w:rPr>
+                <w:rFonts w:ascii="Cambria Math" w:hAnsi="Cambria Math"/>
+              </w:rPr>
+              <m:t>λ</m:t>
+            </m:r>
+          </m:den>
+        </m:f>
+      </m:oMath>
+      <w:r>
+        <w:rPr>
+          <w:rFonts w:eastAsiaTheme="minorEastAsia"/>
+        </w:rPr>
+        <w:t xml:space="preserve"> is the wavenumber.</w:t>
+      </w:r>
+    </w:p>
+    <w:p>
+      <w:pPr>
+        <w:spacing w:after="0"/>
+        <w:rPr>
+          <w:rFonts w:eastAsiaTheme="minorEastAsia"/>
+        </w:rPr>
+      </w:pPr>
+      <m:oMath>
+        <m:r>
+          <w:rPr>
+            <w:rFonts w:ascii="Cambria Math" w:hAnsi="Cambria Math"/>
+          </w:rPr>
+          <m:t>ϕ</m:t>
+        </m:r>
+        <m:d>
+          <m:dPr>
+            <m:ctrlPr>
+              <w:rPr>
+                <w:rFonts w:ascii="Cambria Math" w:hAnsi="Cambria Math"/>
+                <w:i/>
+              </w:rPr>
+            </m:ctrlPr>
+          </m:dPr>
+          <m:e>
+            <m:r>
+              <w:rPr>
+                <w:rFonts w:ascii="Cambria Math" w:hAnsi="Cambria Math"/>
+              </w:rPr>
+              <m:t>x, y</m:t>
+            </m:r>
+          </m:e>
+        </m:d>
+      </m:oMath>
+      <w:r>
+        <w:rPr>
+          <w:rFonts w:eastAsiaTheme="minorEastAsia"/>
+        </w:rPr>
+        <w:t xml:space="preserve"> is the phase shift</w:t>
+      </w:r>
+      <w:r>
+        <w:rPr>
+          <w:rFonts w:eastAsiaTheme="minorEastAsia"/>
+        </w:rPr>
+        <w:t xml:space="preserve"> introduced by each element on the surface; </w:t>
+      </w:r>
+      <m:oMath>
+        <m:f>
+          <m:fPr>
+            <m:ctrlPr>
+              <w:rPr>
+                <w:rFonts w:ascii="Cambria Math" w:hAnsi="Cambria Math"/>
+                <w:i/>
+              </w:rPr>
+            </m:ctrlPr>
+          </m:fPr>
+          <m:num>
+            <m:r>
+              <w:rPr>
+                <w:rFonts w:ascii="Cambria Math" w:hAnsi="Cambria Math"/>
+              </w:rPr>
+              <m:t>∂ϕ</m:t>
+            </m:r>
+            <m:d>
+              <m:dPr>
+                <m:ctrlPr>
+                  <w:rPr>
+                    <w:rFonts w:ascii="Cambria Math" w:hAnsi="Cambria Math"/>
+                    <w:i/>
+                  </w:rPr>
+                </m:ctrlPr>
+              </m:dPr>
+              <m:e>
+                <m:r>
+                  <w:rPr>
+                    <w:rFonts w:ascii="Cambria Math" w:hAnsi="Cambria Math"/>
+                  </w:rPr>
+                  <m:t>x, y</m:t>
+                </m:r>
+              </m:e>
+            </m:d>
+          </m:num>
+          <m:den>
+            <m:r>
+              <w:rPr>
+                <w:rFonts w:ascii="Cambria Math" w:hAnsi="Cambria Math"/>
+              </w:rPr>
+              <m:t>∂x</m:t>
+            </m:r>
+          </m:den>
+        </m:f>
+      </m:oMath>
+      <w:r>
+        <w:rPr>
+          <w:rFonts w:eastAsiaTheme="minorEastAsia"/>
+        </w:rPr>
+        <w:t xml:space="preserve"> and </w:t>
+      </w:r>
+      <m:oMath>
+        <m:f>
+          <m:fPr>
+            <m:ctrlPr>
+              <w:rPr>
+                <w:rFonts w:ascii="Cambria Math" w:hAnsi="Cambria Math"/>
+                <w:i/>
+              </w:rPr>
+            </m:ctrlPr>
+          </m:fPr>
+          <m:num>
+            <m:r>
+              <w:rPr>
+                <w:rFonts w:ascii="Cambria Math" w:hAnsi="Cambria Math"/>
+              </w:rPr>
+              <m:t>∂ϕ</m:t>
+            </m:r>
+            <m:d>
+              <m:dPr>
+                <m:ctrlPr>
+                  <w:rPr>
+                    <w:rFonts w:ascii="Cambria Math" w:hAnsi="Cambria Math"/>
+                    <w:i/>
+                  </w:rPr>
+                </m:ctrlPr>
+              </m:dPr>
+              <m:e>
+                <m:r>
+                  <w:rPr>
+                    <w:rFonts w:ascii="Cambria Math" w:hAnsi="Cambria Math"/>
+                  </w:rPr>
+                  <m:t>x, y</m:t>
+                </m:r>
+              </m:e>
+            </m:d>
+          </m:num>
+          <m:den>
+            <m:r>
+              <w:rPr>
+                <w:rFonts w:ascii="Cambria Math" w:hAnsi="Cambria Math"/>
+              </w:rPr>
+              <m:t>∂</m:t>
+            </m:r>
+            <m:r>
+              <w:rPr>
+                <w:rFonts w:ascii="Cambria Math" w:hAnsi="Cambria Math"/>
+              </w:rPr>
+              <m:t>y</m:t>
+            </m:r>
+          </m:den>
+        </m:f>
+      </m:oMath>
+      <w:r>
+        <w:rPr>
+          <w:rFonts w:eastAsiaTheme="minorEastAsia"/>
+        </w:rPr>
+        <w:t xml:space="preserve"> are the gradients of the phase shifts going in x and y direction respectively.</w:t>
+      </w:r>
+    </w:p>
+    <w:p>
+      <w:pPr>
+        <w:spacing w:after="0"/>
+        <w:rPr>
+          <w:rFonts w:eastAsiaTheme="minorEastAsia"/>
+        </w:rPr>
+      </w:pPr>
+    </w:p>
+    <w:p>
+      <w:pPr>
+        <w:spacing w:after="0"/>
+        <w:rPr>
+          <w:rFonts w:eastAsiaTheme="minorEastAsia"/>
+        </w:rPr>
+      </w:pPr>
+      <w:r>
+        <w:rPr>
+          <w:rFonts w:eastAsiaTheme="minorEastAsia"/>
+        </w:rPr>
+        <w:t>We know the location of the transmitter and the receiver, and we want to properly reflect the signal toward the receiver.</w:t>
+      </w:r>
+    </w:p>
+    <w:p>
+      <w:pPr>
+        <w:spacing w:after="0"/>
+        <w:rPr>
+          <w:rFonts w:eastAsiaTheme="minorEastAsia"/>
+        </w:rPr>
+      </w:pPr>
+      <w:r>
+        <w:rPr>
+          <w:rFonts w:eastAsiaTheme="minorEastAsia"/>
+        </w:rPr>
+        <w:t xml:space="preserve">Based on this information, we can geometrically calculate the values of the reflection angles </w:t>
+      </w:r>
+      <m:oMath>
+        <m:sSub>
+          <m:sSubPr>
+            <m:ctrlPr>
+              <w:rPr>
+                <w:rFonts w:ascii="Cambria Math" w:hAnsi="Cambria Math"/>
+                <w:i/>
+              </w:rPr>
+            </m:ctrlPr>
+          </m:sSubPr>
+          <m:e>
+            <m:r>
+              <w:rPr>
+                <w:rFonts w:ascii="Cambria Math" w:hAnsi="Cambria Math"/>
+              </w:rPr>
+              <m:t>θ</m:t>
             </m:r>
           </m:e>
           <m:sub>
@@ -2534,6 +2862,40 @@
         <w:rPr>
           <w:rFonts w:eastAsiaTheme="minorEastAsia"/>
         </w:rPr>
+        <w:t xml:space="preserve"> and </w:t>
+      </w:r>
+      <m:oMath>
+        <m:sSub>
+          <m:sSubPr>
+            <m:ctrlPr>
+              <w:rPr>
+                <w:rFonts w:ascii="Cambria Math" w:hAnsi="Cambria Math"/>
+                <w:i/>
+              </w:rPr>
+            </m:ctrlPr>
+          </m:sSubPr>
+          <m:e>
+            <m:r>
+              <w:rPr>
+                <w:rFonts w:ascii="Cambria Math" w:hAnsi="Cambria Math"/>
+              </w:rPr>
+              <m:t>φ</m:t>
+            </m:r>
+          </m:e>
+          <m:sub>
+            <m:r>
+              <w:rPr>
+                <w:rFonts w:ascii="Cambria Math" w:hAnsi="Cambria Math"/>
+              </w:rPr>
+              <m:t>r</m:t>
+            </m:r>
+          </m:sub>
+        </m:sSub>
+      </m:oMath>
+      <w:r>
+        <w:rPr>
+          <w:rFonts w:eastAsiaTheme="minorEastAsia"/>
+        </w:rPr>
         <w:t xml:space="preserve"> to be able to calculate later the phase shifts needed for every element.</w:t>
       </w:r>
     </w:p>
@@ -2548,7 +2910,19 @@
         <w:rPr>
           <w:rFonts w:eastAsiaTheme="minorEastAsia"/>
         </w:rPr>
-        <w:t>We consider that the transmitter in an omnidirectional antenna radiating in all directions. In our model we will discretize the propagation sphere by modeling it using equidistant rays generated from the transmitter and hitting each element of our surface. So</w:t>
+        <w:t>We consider that the transmitter i</w:t>
+      </w:r>
+      <w:r>
+        <w:rPr>
+          <w:rFonts w:eastAsiaTheme="minorEastAsia"/>
+        </w:rPr>
+        <w:t>s equipped with</w:t>
+      </w:r>
+      <w:r>
+        <w:rPr>
+          <w:rFonts w:eastAsiaTheme="minorEastAsia"/>
+        </w:rPr>
+        <w:t xml:space="preserve"> an omnidirectional antenna radiating in all directions. In our model we will discretize the propagation sphere by modeling it using equidistant rays generated from the transmitter and hitting each element of our surface. So</w:t>
       </w:r>
       <w:r>
         <w:rPr>
@@ -2800,6 +3174,7 @@
         <w:rPr>
           <w:rFonts w:eastAsiaTheme="minorEastAsia"/>
         </w:rPr>
+        <w:lastRenderedPageBreak/>
         <w:t>coordinates of the incident ray hitting the corresponding element. These vectors will be calculated geometrically</w:t>
       </w:r>
       <w:r>
@@ -3008,14 +3383,7 @@
         <w:rPr>
           <w:rFonts w:eastAsiaTheme="minorEastAsia"/>
         </w:rPr>
-        <w:t xml:space="preserve"> </w:t>
-      </w:r>
-      <w:r>
-        <w:rPr>
-          <w:rFonts w:eastAsiaTheme="minorEastAsia"/>
-        </w:rPr>
-        <w:lastRenderedPageBreak/>
-        <w:t xml:space="preserve">matrix each entry of this matrix contain </w:t>
+        <w:t xml:space="preserve"> matrix each entry of this matrix contain </w:t>
       </w:r>
       <m:oMath>
         <m:sSub>
@@ -3379,7 +3747,57 @@
         <w:rPr>
           <w:rFonts w:eastAsiaTheme="minorEastAsia"/>
         </w:rPr>
-        <w:t xml:space="preserve"> shown in the Figure 1 above.</w:t>
+        <w:t xml:space="preserve"> shown in the </w:t>
+      </w:r>
+      <w:r>
+        <w:rPr>
+          <w:rFonts w:eastAsiaTheme="minorEastAsia"/>
+        </w:rPr>
+        <w:fldChar w:fldCharType="begin"/>
+      </w:r>
+      <w:r>
+        <w:rPr>
+          <w:rFonts w:eastAsiaTheme="minorEastAsia"/>
+        </w:rPr>
+        <w:instrText xml:space="preserve"> REF _Ref136508915 \h </w:instrText>
+      </w:r>
+      <w:r>
+        <w:rPr>
+          <w:rFonts w:eastAsiaTheme="minorEastAsia"/>
+        </w:rPr>
+      </w:r>
+      <w:r>
+        <w:rPr>
+          <w:rFonts w:eastAsiaTheme="minorEastAsia"/>
+        </w:rPr>
+        <w:fldChar w:fldCharType="separate"/>
+      </w:r>
+      <w:r>
+        <w:t xml:space="preserve">Figure </w:t>
+      </w:r>
+      <w:r>
+        <w:rPr>
+          <w:noProof/>
+        </w:rPr>
+        <w:t>2</w:t>
+      </w:r>
+      <w:r>
+        <w:rPr>
+          <w:rFonts w:eastAsiaTheme="minorEastAsia"/>
+        </w:rPr>
+        <w:fldChar w:fldCharType="end"/>
+      </w:r>
+      <w:r>
+        <w:rPr>
+          <w:rFonts w:eastAsiaTheme="minorEastAsia"/>
+        </w:rPr>
+        <w:t xml:space="preserve"> </w:t>
+      </w:r>
+      <w:r>
+        <w:rPr>
+          <w:rFonts w:eastAsiaTheme="minorEastAsia"/>
+        </w:rPr>
+        <w:t>above.</w:t>
       </w:r>
     </w:p>
     <w:p>
@@ -6094,7 +6512,14 @@
         <w:rPr>
           <w:rFonts w:eastAsiaTheme="minorEastAsia"/>
         </w:rPr>
-        <w:t xml:space="preserve"> normal to the plane of incidence will be also parallel to the plane </w:t>
+        <w:t xml:space="preserve"> normal </w:t>
+      </w:r>
+      <w:r>
+        <w:rPr>
+          <w:rFonts w:eastAsiaTheme="minorEastAsia"/>
+        </w:rPr>
+        <w:lastRenderedPageBreak/>
+        <w:t xml:space="preserve">to the plane of incidence will be also parallel to the plane </w:t>
       </w:r>
       <m:oMath>
         <m:sSub>
@@ -6583,7 +7008,6 @@
         <w:rPr>
           <w:rFonts w:eastAsiaTheme="minorEastAsia"/>
         </w:rPr>
-        <w:lastRenderedPageBreak/>
         <w:t xml:space="preserve">To do so, we fist must calculate the projection of the reflected vector </w:t>
       </w:r>
       <m:oMath>
@@ -8209,7 +8633,31 @@
         <w:rPr>
           <w:rFonts w:eastAsiaTheme="minorEastAsia"/>
         </w:rPr>
-        <w:t xml:space="preserve"> matrices first the phase gradient along x direction, the second is the phase gradient along the y direction.</w:t>
+        <w:t xml:space="preserve"> matrices first the phase</w:t>
+      </w:r>
+      <w:r>
+        <w:rPr>
+          <w:rFonts w:eastAsiaTheme="minorEastAsia"/>
+        </w:rPr>
+        <w:t xml:space="preserve"> shift</w:t>
+      </w:r>
+      <w:r>
+        <w:rPr>
+          <w:rFonts w:eastAsiaTheme="minorEastAsia"/>
+        </w:rPr>
+        <w:t xml:space="preserve"> gradient along x direction, the second is the phase </w:t>
+      </w:r>
+      <w:r>
+        <w:rPr>
+          <w:rFonts w:eastAsiaTheme="minorEastAsia"/>
+        </w:rPr>
+        <w:t xml:space="preserve">shift </w:t>
+      </w:r>
+      <w:r>
+        <w:rPr>
+          <w:rFonts w:eastAsiaTheme="minorEastAsia"/>
+        </w:rPr>
+        <w:t>gradient along the y direction.</w:t>
       </w:r>
     </w:p>
     <w:p>
@@ -8367,21 +8815,7 @@
         <w:rPr>
           <w:rFonts w:eastAsiaTheme="minorEastAsia"/>
         </w:rPr>
-        <w:t xml:space="preserve"> for every element of the surface. To do so, we </w:t>
-      </w:r>
-      <w:proofErr w:type="gramStart"/>
-      <w:r>
-        <w:rPr>
-          <w:rFonts w:eastAsiaTheme="minorEastAsia"/>
-        </w:rPr>
-        <w:t>have to</w:t>
-      </w:r>
-      <w:proofErr w:type="gramEnd"/>
-      <w:r>
-        <w:rPr>
-          <w:rFonts w:eastAsiaTheme="minorEastAsia"/>
-        </w:rPr>
-        <w:t xml:space="preserve"> start thinking in the forward direction on how the gradients are calculated before thinking how to </w:t>
+        <w:t xml:space="preserve"> for every element of the surface. To do so, we have to start thinking in the forward direction on how the gradients are calculated before thinking how to </w:t>
       </w:r>
       <w:r>
         <w:rPr>
@@ -8982,14 +9416,6 @@
           <w:rFonts w:eastAsiaTheme="minorEastAsia"/>
         </w:rPr>
       </w:pPr>
-    </w:p>
-    <w:p>
-      <w:pPr>
-        <w:spacing w:after="0"/>
-        <w:rPr>
-          <w:rFonts w:eastAsiaTheme="minorEastAsia"/>
-        </w:rPr>
-      </w:pPr>
       <m:oMathPara>
         <m:oMathParaPr>
           <m:jc m:val="left"/>
@@ -9002,6 +9428,7 @@
             <w:rPr>
               <w:rFonts w:ascii="Cambria Math" w:eastAsiaTheme="minorEastAsia" w:hAnsi="Cambria Math"/>
             </w:rPr>
+            <w:lastRenderedPageBreak/>
             <m:t xml:space="preserve">In the y direction </m:t>
           </m:r>
           <m:f>
@@ -9212,7 +9639,6 @@
             <w:rPr>
               <w:rFonts w:ascii="Cambria Math" w:eastAsiaTheme="minorEastAsia" w:hAnsi="Cambria Math"/>
             </w:rPr>
-            <w:lastRenderedPageBreak/>
             <m:t xml:space="preserve">Last column (y=-1): </m:t>
           </m:r>
           <m:f>
@@ -13581,38 +14007,6 @@
           </m:d>
         </m:oMath>
       </m:oMathPara>
-    </w:p>
-    <w:p>
-      <w:pPr>
-        <w:spacing w:after="0"/>
-        <w:rPr>
-          <w:rFonts w:eastAsiaTheme="minorEastAsia"/>
-        </w:rPr>
-      </w:pPr>
-    </w:p>
-    <w:p>
-      <w:pPr>
-        <w:spacing w:after="0"/>
-        <w:rPr>
-          <w:rFonts w:eastAsiaTheme="minorEastAsia"/>
-        </w:rPr>
-      </w:pPr>
-    </w:p>
-    <w:p>
-      <w:pPr>
-        <w:spacing w:after="0"/>
-        <w:rPr>
-          <w:rFonts w:eastAsiaTheme="minorEastAsia"/>
-        </w:rPr>
-      </w:pPr>
-    </w:p>
-    <w:p>
-      <w:pPr>
-        <w:spacing w:after="0"/>
-        <w:rPr>
-          <w:rFonts w:eastAsiaTheme="minorEastAsia"/>
-        </w:rPr>
-      </w:pPr>
     </w:p>
     <w:p>
       <w:pPr>
@@ -15316,7 +15710,19 @@
         <w:rPr>
           <w:rFonts w:eastAsiaTheme="minorEastAsia"/>
         </w:rPr>
-        <w:t xml:space="preserve">If we notice from the equations above that row 1 can be calculating uniquely starting with </w:t>
+        <w:t>If we notice from the equations above that row 1 can be calculat</w:t>
+      </w:r>
+      <w:r>
+        <w:rPr>
+          <w:rFonts w:eastAsiaTheme="minorEastAsia"/>
+        </w:rPr>
+        <w:t>ed</w:t>
+      </w:r>
+      <w:r>
+        <w:rPr>
+          <w:rFonts w:eastAsiaTheme="minorEastAsia"/>
+        </w:rPr>
+        <w:t xml:space="preserve"> uniquely starting with </w:t>
       </w:r>
       <m:oMath>
         <m:sSub>
@@ -15424,7 +15830,19 @@
         <w:rPr>
           <w:rFonts w:eastAsiaTheme="minorEastAsia"/>
         </w:rPr>
-        <w:t xml:space="preserve">Similarly, column 1 can be calculating uniquely starting with </w:t>
+        <w:t>Similarly, column 1 can be calculat</w:t>
+      </w:r>
+      <w:r>
+        <w:rPr>
+          <w:rFonts w:eastAsiaTheme="minorEastAsia"/>
+        </w:rPr>
+        <w:t>ed</w:t>
+      </w:r>
+      <w:r>
+        <w:rPr>
+          <w:rFonts w:eastAsiaTheme="minorEastAsia"/>
+        </w:rPr>
+        <w:t xml:space="preserve"> uniquely starting with </w:t>
       </w:r>
       <m:oMath>
         <m:sSub>
@@ -15458,7 +15876,21 @@
         <w:rPr>
           <w:rFonts w:eastAsiaTheme="minorEastAsia"/>
         </w:rPr>
-        <w:t xml:space="preserve"> and using only the gradient along y; </w:t>
+        <w:t xml:space="preserve"> and using only the gradient along </w:t>
+      </w:r>
+      <w:proofErr w:type="gramStart"/>
+      <w:r>
+        <w:rPr>
+          <w:rFonts w:eastAsiaTheme="minorEastAsia"/>
+        </w:rPr>
+        <w:t>y;</w:t>
+      </w:r>
+      <w:proofErr w:type="gramEnd"/>
+      <w:r>
+        <w:rPr>
+          <w:rFonts w:eastAsiaTheme="minorEastAsia"/>
+        </w:rPr>
+        <w:t xml:space="preserve"> </w:t>
       </w:r>
       <m:oMath>
         <m:d>
@@ -16176,21 +16608,7 @@
               <w:rPr>
                 <w:rFonts w:ascii="Calibri" w:eastAsia="Calibri" w:hAnsi="Calibri" w:cs="Arial"/>
               </w:rPr>
-              <w:t xml:space="preserve">In </w:t>
-            </w:r>
-            <w:proofErr w:type="spellStart"/>
-            <w:r>
-              <w:rPr>
-                <w:rFonts w:ascii="Calibri" w:eastAsia="Calibri" w:hAnsi="Calibri" w:cs="Arial"/>
-              </w:rPr>
-              <w:t>y</w:t>
-            </w:r>
-            <w:proofErr w:type="spellEnd"/>
-            <w:r>
-              <w:rPr>
-                <w:rFonts w:ascii="Calibri" w:eastAsia="Calibri" w:hAnsi="Calibri" w:cs="Arial"/>
-              </w:rPr>
-              <w:t xml:space="preserve"> direction </w:t>
+              <w:t xml:space="preserve">In y direction </w:t>
             </w:r>
             <m:oMath>
               <m:d>
@@ -16621,7 +17039,37 @@
         <w:rPr>
           <w:rFonts w:eastAsiaTheme="minorEastAsia"/>
         </w:rPr>
-        <w:t xml:space="preserve">but since we only have a single phase shift function so both </w:t>
+        <w:t xml:space="preserve">but </w:t>
+      </w:r>
+      <w:r>
+        <w:rPr>
+          <w:rFonts w:eastAsiaTheme="minorEastAsia"/>
+        </w:rPr>
+        <w:t xml:space="preserve">in </w:t>
+      </w:r>
+      <w:r>
+        <w:rPr>
+          <w:rFonts w:eastAsiaTheme="minorEastAsia"/>
+        </w:rPr>
+        <w:t>reality,</w:t>
+      </w:r>
+      <w:r>
+        <w:rPr>
+          <w:rFonts w:eastAsiaTheme="minorEastAsia"/>
+        </w:rPr>
+        <w:t xml:space="preserve"> </w:t>
+      </w:r>
+      <w:r>
+        <w:rPr>
+          <w:rFonts w:eastAsiaTheme="minorEastAsia"/>
+        </w:rPr>
+        <w:t>there is only one</w:t>
+      </w:r>
+      <w:r>
+        <w:rPr>
+          <w:rFonts w:eastAsiaTheme="minorEastAsia"/>
+        </w:rPr>
+        <w:t xml:space="preserve"> phase shift function so both </w:t>
       </w:r>
       <w:r>
         <w:rPr>
@@ -17771,7 +18219,19 @@
         <w:rPr>
           <w:rFonts w:eastAsiaTheme="minorEastAsia"/>
         </w:rPr>
-        <w:t>, where ech entry represents the phase shift required to be produced by the corresponding element of the metasurface.</w:t>
+        <w:t>, where e</w:t>
+      </w:r>
+      <w:r>
+        <w:rPr>
+          <w:rFonts w:eastAsiaTheme="minorEastAsia"/>
+        </w:rPr>
+        <w:t>a</w:t>
+      </w:r>
+      <w:r>
+        <w:rPr>
+          <w:rFonts w:eastAsiaTheme="minorEastAsia"/>
+        </w:rPr>
+        <w:t>ch entry represents the phase shift required to be produced by the corresponding element of the metasurface.</w:t>
       </w:r>
     </w:p>
     <w:p>
@@ -17839,14 +18299,27 @@
       <w:r>
         <w:t xml:space="preserve">Figure </w:t>
       </w:r>
-      <w:fldSimple w:instr=" SEQ Figure \* ARABIC ">
-        <w:r>
-          <w:rPr>
-            <w:noProof/>
-          </w:rPr>
-          <w:t>3</w:t>
-        </w:r>
-      </w:fldSimple>
+      <w:r>
+        <w:fldChar w:fldCharType="begin"/>
+      </w:r>
+      <w:r>
+        <w:instrText xml:space="preserve"> SEQ Figure \* ARABIC </w:instrText>
+      </w:r>
+      <w:r>
+        <w:fldChar w:fldCharType="separate"/>
+      </w:r>
+      <w:r>
+        <w:rPr>
+          <w:noProof/>
+        </w:rPr>
+        <w:t>3</w:t>
+      </w:r>
+      <w:r>
+        <w:rPr>
+          <w:noProof/>
+        </w:rPr>
+        <w:fldChar w:fldCharType="end"/>
+      </w:r>
       <w:r>
         <w:t xml:space="preserve">: Required phase </w:t>
       </w:r>
@@ -18212,7 +18685,36 @@
         <w:rPr>
           <w:rFonts w:eastAsiaTheme="minorEastAsia"/>
         </w:rPr>
-        <w:t xml:space="preserve"> is the amplitude which practically will be in the range </w:t>
+        <w:t xml:space="preserve"> is the amplitude </w:t>
+      </w:r>
+      <w:r>
+        <w:rPr>
+          <w:rFonts w:eastAsiaTheme="minorEastAsia"/>
+        </w:rPr>
+        <w:t xml:space="preserve">of the reflection coefficient </w:t>
+      </w:r>
+      <m:oMath>
+        <m:r>
+          <m:rPr>
+            <m:sty m:val="p"/>
+          </m:rPr>
+          <w:rPr>
+            <w:rFonts w:ascii="Cambria Math" w:eastAsiaTheme="minorEastAsia" w:hAnsi="Cambria Math"/>
+          </w:rPr>
+          <m:t>Γ</m:t>
+        </m:r>
+      </m:oMath>
+      <w:r>
+        <w:rPr>
+          <w:rFonts w:eastAsiaTheme="minorEastAsia"/>
+        </w:rPr>
+        <w:t xml:space="preserve"> </w:t>
+      </w:r>
+      <w:r>
+        <w:rPr>
+          <w:rFonts w:eastAsiaTheme="minorEastAsia"/>
+        </w:rPr>
+        <w:t xml:space="preserve">which practically will be in the range </w:t>
       </w:r>
       <m:oMath>
         <m:d>
@@ -18527,6 +19029,77 @@
     </w:p>
     <w:p>
       <w:pPr>
+        <w:spacing w:after="0"/>
+        <w:ind w:left="360"/>
+        <w:rPr>
+          <w:rFonts w:eastAsiaTheme="minorEastAsia"/>
+        </w:rPr>
+      </w:pPr>
+      <w:r>
+        <w:rPr>
+          <w:rFonts w:eastAsiaTheme="minorEastAsia"/>
+        </w:rPr>
+        <w:t xml:space="preserve">The index </w:t>
+      </w:r>
+      <m:oMath>
+        <m:r>
+          <m:rPr>
+            <m:sty m:val="p"/>
+          </m:rPr>
+          <w:rPr>
+            <w:rFonts w:ascii="Cambria Math" w:eastAsiaTheme="minorEastAsia" w:hAnsi="Cambria Math"/>
+          </w:rPr>
+          <m:t>n=</m:t>
+        </m:r>
+        <m:d>
+          <m:dPr>
+            <m:begChr m:val="["/>
+            <m:endChr m:val="]"/>
+            <m:ctrlPr>
+              <w:rPr>
+                <w:rFonts w:ascii="Cambria Math" w:eastAsiaTheme="minorEastAsia" w:hAnsi="Cambria Math"/>
+              </w:rPr>
+            </m:ctrlPr>
+          </m:dPr>
+          <m:e>
+            <m:r>
+              <w:rPr>
+                <w:rFonts w:ascii="Cambria Math" w:eastAsiaTheme="minorEastAsia" w:hAnsi="Cambria Math"/>
+              </w:rPr>
+              <m:t>1,…,N</m:t>
+            </m:r>
+          </m:e>
+        </m:d>
+      </m:oMath>
+      <w:r>
+        <w:rPr>
+          <w:rFonts w:eastAsiaTheme="minorEastAsia"/>
+        </w:rPr>
+        <w:t xml:space="preserve"> in the notations above </w:t>
+      </w:r>
+      <w:r>
+        <w:rPr>
+          <w:rFonts w:eastAsiaTheme="minorEastAsia"/>
+        </w:rPr>
+        <w:t xml:space="preserve">represents the index of a single element from the </w:t>
+      </w:r>
+      <m:oMath>
+        <m:r>
+          <w:rPr>
+            <w:rFonts w:ascii="Cambria Math" w:eastAsiaTheme="minorEastAsia" w:hAnsi="Cambria Math"/>
+          </w:rPr>
+          <m:t>N</m:t>
+        </m:r>
+      </m:oMath>
+      <w:r>
+        <w:rPr>
+          <w:rFonts w:eastAsiaTheme="minorEastAsia"/>
+        </w:rPr>
+        <w:t xml:space="preserve"> total elements of the metasurface.</w:t>
+      </w:r>
+    </w:p>
+    <w:p>
+      <w:pPr>
         <w:pStyle w:val="ListParagraph"/>
         <w:spacing w:after="0"/>
         <w:rPr>
@@ -18637,14 +19210,27 @@
       <w:r>
         <w:t xml:space="preserve">Figure </w:t>
       </w:r>
-      <w:fldSimple w:instr=" SEQ Figure \* ARABIC ">
-        <w:r>
-          <w:rPr>
-            <w:noProof/>
-          </w:rPr>
-          <w:t>4</w:t>
-        </w:r>
-      </w:fldSimple>
+      <w:r>
+        <w:fldChar w:fldCharType="begin"/>
+      </w:r>
+      <w:r>
+        <w:instrText xml:space="preserve"> SEQ Figure \* ARABIC </w:instrText>
+      </w:r>
+      <w:r>
+        <w:fldChar w:fldCharType="separate"/>
+      </w:r>
+      <w:r>
+        <w:rPr>
+          <w:noProof/>
+        </w:rPr>
+        <w:t>4</w:t>
+      </w:r>
+      <w:r>
+        <w:rPr>
+          <w:noProof/>
+        </w:rPr>
+        <w:fldChar w:fldCharType="end"/>
+      </w:r>
       <w:r>
         <w:t>: reflecting Element electronic model</w:t>
       </w:r>
@@ -19267,11 +19853,167 @@
     </w:p>
     <w:p>
       <w:pPr>
-        <w:rPr>
-          <w:rFonts w:eastAsiaTheme="minorEastAsia"/>
-        </w:rPr>
-      </w:pPr>
-      <w:r>
+        <w:ind w:left="360"/>
+      </w:pPr>
+      <m:oMath>
+        <m:sSub>
+          <m:sSubPr>
+            <m:ctrlPr>
+              <w:rPr>
+                <w:rFonts w:ascii="Cambria Math" w:hAnsi="Cambria Math"/>
+                <w:i/>
+              </w:rPr>
+            </m:ctrlPr>
+          </m:sSubPr>
+          <m:e>
+            <m:r>
+              <w:rPr>
+                <w:rFonts w:ascii="Cambria Math" w:hAnsi="Cambria Math"/>
+              </w:rPr>
+              <m:t>R</m:t>
+            </m:r>
+          </m:e>
+          <m:sub>
+            <m:r>
+              <w:rPr>
+                <w:rFonts w:ascii="Cambria Math" w:hAnsi="Cambria Math"/>
+              </w:rPr>
+              <m:t>n</m:t>
+            </m:r>
+          </m:sub>
+        </m:sSub>
+      </m:oMath>
+      <w:r>
+        <w:rPr>
+          <w:rFonts w:eastAsiaTheme="minorEastAsia"/>
+        </w:rPr>
+        <w:t xml:space="preserve">, </w:t>
+      </w:r>
+      <m:oMath>
+        <m:sSub>
+          <m:sSubPr>
+            <m:ctrlPr>
+              <w:rPr>
+                <w:rFonts w:ascii="Cambria Math" w:hAnsi="Cambria Math"/>
+                <w:i/>
+              </w:rPr>
+            </m:ctrlPr>
+          </m:sSubPr>
+          <m:e>
+            <m:r>
+              <w:rPr>
+                <w:rFonts w:ascii="Cambria Math" w:hAnsi="Cambria Math"/>
+              </w:rPr>
+              <m:t>L</m:t>
+            </m:r>
+          </m:e>
+          <m:sub>
+            <m:r>
+              <w:rPr>
+                <w:rFonts w:ascii="Cambria Math" w:hAnsi="Cambria Math"/>
+              </w:rPr>
+              <m:t>1</m:t>
+            </m:r>
+          </m:sub>
+        </m:sSub>
+      </m:oMath>
+      <w:r>
+        <w:rPr>
+          <w:rFonts w:eastAsiaTheme="minorEastAsia"/>
+        </w:rPr>
+        <w:t xml:space="preserve">, </w:t>
+      </w:r>
+      <m:oMath>
+        <m:sSub>
+          <m:sSubPr>
+            <m:ctrlPr>
+              <w:rPr>
+                <w:rFonts w:ascii="Cambria Math" w:hAnsi="Cambria Math"/>
+                <w:i/>
+              </w:rPr>
+            </m:ctrlPr>
+          </m:sSubPr>
+          <m:e>
+            <m:r>
+              <w:rPr>
+                <w:rFonts w:ascii="Cambria Math" w:hAnsi="Cambria Math"/>
+              </w:rPr>
+              <m:t>L</m:t>
+            </m:r>
+          </m:e>
+          <m:sub>
+            <m:r>
+              <w:rPr>
+                <w:rFonts w:ascii="Cambria Math" w:hAnsi="Cambria Math"/>
+              </w:rPr>
+              <m:t>2</m:t>
+            </m:r>
+          </m:sub>
+        </m:sSub>
+      </m:oMath>
+      <w:r>
+        <w:rPr>
+          <w:rFonts w:eastAsiaTheme="minorEastAsia"/>
+        </w:rPr>
+        <w:t xml:space="preserve">, are fixed values representing the physical characteristics of the element, </w:t>
+      </w:r>
+      <m:oMath>
+        <m:r>
+          <w:rPr>
+            <w:rFonts w:ascii="Cambria Math" w:hAnsi="Cambria Math"/>
+          </w:rPr>
+          <m:t>ω</m:t>
+        </m:r>
+      </m:oMath>
+      <w:r>
+        <w:rPr>
+          <w:rFonts w:eastAsiaTheme="minorEastAsia"/>
+        </w:rPr>
+        <w:t xml:space="preserve"> will also be known dependent on the frequency of the impinging signal. the only variable is the tunable capacitance </w:t>
+      </w:r>
+      <m:oMath>
+        <m:sSub>
+          <m:sSubPr>
+            <m:ctrlPr>
+              <w:rPr>
+                <w:rFonts w:ascii="Cambria Math" w:hAnsi="Cambria Math"/>
+                <w:i/>
+              </w:rPr>
+            </m:ctrlPr>
+          </m:sSubPr>
+          <m:e>
+            <m:r>
+              <w:rPr>
+                <w:rFonts w:ascii="Cambria Math" w:hAnsi="Cambria Math"/>
+              </w:rPr>
+              <m:t>C</m:t>
+            </m:r>
+          </m:e>
+          <m:sub>
+            <m:r>
+              <w:rPr>
+                <w:rFonts w:ascii="Cambria Math" w:hAnsi="Cambria Math"/>
+              </w:rPr>
+              <m:t>n</m:t>
+            </m:r>
+          </m:sub>
+        </m:sSub>
+      </m:oMath>
+      <w:r>
+        <w:rPr>
+          <w:rFonts w:eastAsiaTheme="minorEastAsia"/>
+        </w:rPr>
+        <w:t xml:space="preserve"> of the elements.</w:t>
+      </w:r>
+    </w:p>
+    <w:p>
+      <w:pPr>
+        <w:rPr>
+          <w:rFonts w:eastAsiaTheme="minorEastAsia"/>
+        </w:rPr>
+      </w:pPr>
+      <w:r>
+        <w:lastRenderedPageBreak/>
         <w:t xml:space="preserve">Then to calculate the required capacitance value that will create the desired phase shift, we </w:t>
       </w:r>
       <w:proofErr w:type="gramStart"/>
@@ -19502,7 +20244,6 @@
           <w:rFonts w:eastAsiaTheme="minorEastAsia"/>
           <w:noProof/>
         </w:rPr>
-        <w:lastRenderedPageBreak/>
         <w:drawing>
           <wp:inline distT="0" distB="0" distL="0" distR="0" wp14:anchorId="57D3609E" wp14:editId="21AFFE5C">
             <wp:extent cx="7772400" cy="3767680"/>
@@ -19558,17 +20299,32 @@
         <w:pStyle w:val="Caption"/>
         <w:jc w:val="center"/>
       </w:pPr>
+      <w:bookmarkStart w:id="1" w:name="_Ref136505389"/>
       <w:r>
         <w:t xml:space="preserve">Figure </w:t>
       </w:r>
-      <w:fldSimple w:instr=" SEQ Figure \* ARABIC ">
-        <w:r>
-          <w:rPr>
-            <w:noProof/>
-          </w:rPr>
-          <w:t>5</w:t>
-        </w:r>
-      </w:fldSimple>
+      <w:r>
+        <w:fldChar w:fldCharType="begin"/>
+      </w:r>
+      <w:r>
+        <w:instrText xml:space="preserve"> SEQ Figure \* ARABIC </w:instrText>
+      </w:r>
+      <w:r>
+        <w:fldChar w:fldCharType="separate"/>
+      </w:r>
+      <w:r>
+        <w:rPr>
+          <w:noProof/>
+        </w:rPr>
+        <w:t>5</w:t>
+      </w:r>
+      <w:r>
+        <w:rPr>
+          <w:noProof/>
+        </w:rPr>
+        <w:fldChar w:fldCharType="end"/>
+      </w:r>
+      <w:bookmarkEnd w:id="1"/>
       <w:r>
         <w:t>: Amplitudes and Angles of the reflection coefficient with different C values (for a frequency f=10GHz)</w:t>
       </w:r>
@@ -19580,7 +20336,31 @@
         </w:rPr>
       </w:pPr>
       <w:r>
-        <w:t>In the Figure 3 above we can see the a</w:t>
+        <w:t xml:space="preserve">In the </w:t>
+      </w:r>
+      <w:r>
+        <w:fldChar w:fldCharType="begin"/>
+      </w:r>
+      <w:r>
+        <w:instrText xml:space="preserve"> REF _Ref136505389 \h </w:instrText>
+      </w:r>
+      <w:r>
+        <w:fldChar w:fldCharType="separate"/>
+      </w:r>
+      <w:r>
+        <w:t xml:space="preserve">Figure </w:t>
+      </w:r>
+      <w:r>
+        <w:rPr>
+          <w:noProof/>
+        </w:rPr>
+        <w:t>5</w:t>
+      </w:r>
+      <w:r>
+        <w:fldChar w:fldCharType="end"/>
+      </w:r>
+      <w:r>
+        <w:t xml:space="preserve"> above we can see the a</w:t>
       </w:r>
       <w:r>
         <w:t>mplitude</w:t>
@@ -19962,6 +20742,7 @@
         <w:rPr>
           <w:rFonts w:eastAsiaTheme="minorEastAsia"/>
         </w:rPr>
+        <w:lastRenderedPageBreak/>
         <w:t>Using the achievable element impedances calculated earlier, we will now calculate the reflection coefficient</w:t>
       </w:r>
       <w:r>
@@ -20023,7 +20804,6 @@
         <w:rPr>
           <w:rFonts w:eastAsiaTheme="minorEastAsia"/>
         </w:rPr>
-        <w:lastRenderedPageBreak/>
         <w:t xml:space="preserve">In this step we will calculate the angles of every reflection coefficient we have in the </w:t>
       </w:r>
       <w:r>
@@ -20379,7 +21159,65 @@
         <w:rPr>
           <w:rFonts w:eastAsiaTheme="minorEastAsia"/>
         </w:rPr>
-        <w:t xml:space="preserve"> we will calculate the real phase shift that will be actually produced by the surface based on the estimated capacitance value we calculated in the previous step. To do so, we must follow the following process:</w:t>
+        <w:t xml:space="preserve"> we will calculate the real phase shift that will be actually produced by the surface based on the estimated capacitance value we calculated in the previous step.</w:t>
+      </w:r>
+      <w:r>
+        <w:rPr>
+          <w:rFonts w:eastAsiaTheme="minorEastAsia"/>
+        </w:rPr>
+        <w:t xml:space="preserve"> The importance of this step lies in the fact that due to the complexity of the problem, the capacitance </w:t>
+      </w:r>
+      <m:oMath>
+        <m:sSub>
+          <m:sSubPr>
+            <m:ctrlPr>
+              <w:rPr>
+                <w:rFonts w:ascii="Cambria Math" w:hAnsi="Cambria Math"/>
+                <w:i/>
+              </w:rPr>
+            </m:ctrlPr>
+          </m:sSubPr>
+          <m:e>
+            <m:r>
+              <w:rPr>
+                <w:rFonts w:ascii="Cambria Math" w:hAnsi="Cambria Math"/>
+              </w:rPr>
+              <m:t>C</m:t>
+            </m:r>
+          </m:e>
+          <m:sub>
+            <m:r>
+              <w:rPr>
+                <w:rFonts w:ascii="Cambria Math" w:hAnsi="Cambria Math"/>
+              </w:rPr>
+              <m:t>n</m:t>
+            </m:r>
+          </m:sub>
+        </m:sSub>
+      </m:oMath>
+      <w:r>
+        <w:rPr>
+          <w:rFonts w:eastAsiaTheme="minorEastAsia"/>
+        </w:rPr>
+        <w:t xml:space="preserve"> is not calculated exacly, instead it was estimated based on the phase shift needed. Also, the element should be able to produce the estimated capacitance exacly, which could be hard sometimes and it could lead to some difference between the calculated and the real phase shift.</w:t>
+      </w:r>
+      <w:r>
+        <w:rPr>
+          <w:rFonts w:eastAsiaTheme="minorEastAsia"/>
+        </w:rPr>
+        <w:t xml:space="preserve"> </w:t>
+      </w:r>
+      <w:r>
+        <w:rPr>
+          <w:rFonts w:eastAsiaTheme="minorEastAsia"/>
+        </w:rPr>
+        <w:t>Therefore, to take this into account, the real phase shift will be calculated as follows</w:t>
+      </w:r>
+      <w:r>
+        <w:rPr>
+          <w:rFonts w:eastAsiaTheme="minorEastAsia"/>
+        </w:rPr>
+        <w:t>:</w:t>
       </w:r>
     </w:p>
     <w:p>
@@ -20804,6 +21642,7 @@
         <w:rPr>
           <w:rFonts w:eastAsiaTheme="minorEastAsia"/>
         </w:rPr>
+        <w:lastRenderedPageBreak/>
         <w:t xml:space="preserve">Then the result will be a 2D matrix of size </w:t>
       </w:r>
       <m:oMath>
@@ -20990,7 +21829,6 @@
           <w:rFonts w:eastAsiaTheme="minorEastAsia"/>
           <w:noProof/>
         </w:rPr>
-        <w:lastRenderedPageBreak/>
         <w:drawing>
           <wp:inline distT="0" distB="0" distL="0" distR="0" wp14:anchorId="27805557" wp14:editId="2912D816">
             <wp:extent cx="7743825" cy="3758568"/>
@@ -21038,25 +21876,36 @@
       <w:pPr>
         <w:pStyle w:val="Caption"/>
         <w:jc w:val="center"/>
-        <w:rPr>
-          <w:rFonts w:eastAsiaTheme="minorEastAsia"/>
-        </w:rPr>
       </w:pPr>
       <w:r>
         <w:t xml:space="preserve">Figure </w:t>
       </w:r>
-      <w:fldSimple w:instr=" SEQ Figure \* ARABIC ">
-        <w:r>
-          <w:rPr>
-            <w:noProof/>
-          </w:rPr>
-          <w:t>6</w:t>
-        </w:r>
-      </w:fldSimple>
+      <w:r>
+        <w:fldChar w:fldCharType="begin"/>
+      </w:r>
+      <w:r>
+        <w:instrText xml:space="preserve"> SEQ Figure \* ARABIC </w:instrText>
+      </w:r>
+      <w:r>
+        <w:fldChar w:fldCharType="separate"/>
+      </w:r>
+      <w:r>
+        <w:rPr>
+          <w:noProof/>
+        </w:rPr>
+        <w:t>6</w:t>
+      </w:r>
+      <w:r>
+        <w:rPr>
+          <w:noProof/>
+        </w:rPr>
+        <w:fldChar w:fldCharType="end"/>
+      </w:r>
       <w:r>
         <w:t>: Real Phase shifts</w:t>
       </w:r>
     </w:p>
+    <w:p/>
     <w:p>
       <w:pPr>
         <w:rPr>
@@ -21701,8 +22550,29 @@
         <w:rPr>
           <w:rFonts w:eastAsiaTheme="minorEastAsia"/>
         </w:rPr>
-        <w:t>Taking all of the above into account we will have the following equations to perform the derivatives:</w:t>
-      </w:r>
+        <w:t xml:space="preserve">Taking </w:t>
+      </w:r>
+      <w:proofErr w:type="gramStart"/>
+      <w:r>
+        <w:rPr>
+          <w:rFonts w:eastAsiaTheme="minorEastAsia"/>
+        </w:rPr>
+        <w:t>all of</w:t>
+      </w:r>
+      <w:proofErr w:type="gramEnd"/>
+      <w:r>
+        <w:rPr>
+          <w:rFonts w:eastAsiaTheme="minorEastAsia"/>
+        </w:rPr>
+        <w:t xml:space="preserve"> the above into account we will have the following equations to perform the derivatives:</w:t>
+      </w:r>
+    </w:p>
+    <w:p>
+      <w:pPr>
+        <w:rPr>
+          <w:rFonts w:eastAsiaTheme="minorEastAsia"/>
+        </w:rPr>
+      </w:pPr>
     </w:p>
     <w:p>
       <w:pPr>
@@ -21723,6 +22593,7 @@
             <w:rPr>
               <w:rFonts w:ascii="Cambria Math" w:eastAsiaTheme="minorEastAsia" w:hAnsi="Cambria Math"/>
             </w:rPr>
+            <w:lastRenderedPageBreak/>
             <m:t xml:space="preserve">In the x direction </m:t>
           </m:r>
           <m:f>
@@ -22564,6 +23435,14 @@
           <w:rFonts w:eastAsiaTheme="minorEastAsia"/>
         </w:rPr>
       </w:pPr>
+    </w:p>
+    <w:p>
+      <w:pPr>
+        <w:spacing w:after="0"/>
+        <w:rPr>
+          <w:rFonts w:eastAsiaTheme="minorEastAsia"/>
+        </w:rPr>
+      </w:pPr>
       <m:oMathPara>
         <m:oMathParaPr>
           <m:jc m:val="left"/>
@@ -22576,7 +23455,6 @@
             <w:rPr>
               <w:rFonts w:ascii="Cambria Math" w:eastAsiaTheme="minorEastAsia" w:hAnsi="Cambria Math"/>
             </w:rPr>
-            <w:lastRenderedPageBreak/>
             <m:t xml:space="preserve">In the y direction </m:t>
           </m:r>
           <m:f>
@@ -23366,7 +24244,19 @@
                         <w:rPr>
                           <w:rFonts w:ascii="Cambria Math" w:hAnsi="Cambria Math"/>
                         </w:rPr>
-                        <m:t>x, y+1</m:t>
+                        <m:t>x, y</m:t>
+                      </m:r>
+                      <m:r>
+                        <w:rPr>
+                          <w:rFonts w:ascii="Cambria Math" w:hAnsi="Cambria Math"/>
+                        </w:rPr>
+                        <m:t>-</m:t>
+                      </m:r>
+                      <m:r>
+                        <w:rPr>
+                          <w:rFonts w:ascii="Cambria Math" w:hAnsi="Cambria Math"/>
+                        </w:rPr>
+                        <m:t>1</m:t>
                       </m:r>
                     </m:e>
                   </m:d>
@@ -25319,6 +26209,7 @@
         <w:rPr>
           <w:rFonts w:eastAsiaTheme="minorEastAsia"/>
         </w:rPr>
+        <w:lastRenderedPageBreak/>
         <w:t xml:space="preserve">Then we can also denote the vector </w:t>
       </w:r>
       <m:oMath>
@@ -25873,27 +26764,10 @@
           <w:rFonts w:eastAsiaTheme="minorEastAsia"/>
         </w:rPr>
       </w:pPr>
-    </w:p>
-    <w:p>
-      <w:pPr>
-        <w:spacing w:after="0"/>
-        <w:rPr>
-          <w:rFonts w:eastAsiaTheme="minorEastAsia"/>
-        </w:rPr>
-      </w:pPr>
-    </w:p>
-    <w:p>
-      <w:pPr>
-        <w:spacing w:after="0"/>
-        <w:rPr>
-          <w:rFonts w:eastAsiaTheme="minorEastAsia"/>
-        </w:rPr>
-      </w:pPr>
-      <w:r>
-        <w:rPr>
-          <w:rFonts w:eastAsiaTheme="minorEastAsia"/>
-        </w:rPr>
-        <w:lastRenderedPageBreak/>
+      <w:r>
+        <w:rPr>
+          <w:rFonts w:eastAsiaTheme="minorEastAsia"/>
+        </w:rPr>
         <w:t xml:space="preserve">We also know that </w:t>
       </w:r>
       <m:oMath>
@@ -30029,6 +30903,7 @@
         <w:rPr>
           <w:rFonts w:eastAsiaTheme="minorEastAsia"/>
         </w:rPr>
+        <w:lastRenderedPageBreak/>
         <w:t>Now we have:</w:t>
       </w:r>
     </w:p>
@@ -30208,7 +31083,6 @@
         <w:rPr>
           <w:rFonts w:eastAsiaTheme="minorEastAsia"/>
         </w:rPr>
-        <w:lastRenderedPageBreak/>
         <w:t>We have here 2 solutions for x, to choose between these solutions we will perform the following:</w:t>
       </w:r>
     </w:p>
@@ -33637,7 +34511,6 @@
         <w:rPr>
           <w:rFonts w:eastAsiaTheme="minorEastAsia"/>
         </w:rPr>
-        <w:lastRenderedPageBreak/>
         <w:t xml:space="preserve">To find the second equation we will use the dot product between </w:t>
       </w:r>
       <m:oMath>
@@ -36329,10 +37202,35 @@
           <w:rFonts w:eastAsiaTheme="minorEastAsia"/>
         </w:rPr>
       </w:pPr>
-      <w:r>
-        <w:rPr>
-          <w:rFonts w:eastAsiaTheme="minorEastAsia"/>
-        </w:rPr>
+    </w:p>
+    <w:p>
+      <w:pPr>
+        <w:spacing w:after="0"/>
+        <w:rPr>
+          <w:rFonts w:eastAsiaTheme="minorEastAsia"/>
+        </w:rPr>
+      </w:pPr>
+    </w:p>
+    <w:p>
+      <w:pPr>
+        <w:spacing w:after="0"/>
+        <w:rPr>
+          <w:rFonts w:eastAsiaTheme="minorEastAsia"/>
+        </w:rPr>
+      </w:pPr>
+    </w:p>
+    <w:p>
+      <w:pPr>
+        <w:spacing w:after="0"/>
+        <w:rPr>
+          <w:rFonts w:eastAsiaTheme="minorEastAsia"/>
+        </w:rPr>
+      </w:pPr>
+      <w:r>
+        <w:rPr>
+          <w:rFonts w:eastAsiaTheme="minorEastAsia"/>
+        </w:rPr>
+        <w:lastRenderedPageBreak/>
         <w:t xml:space="preserve">Then we choose the solution which is closer to the x coordinate of the receiver, </w:t>
       </w:r>
       <m:oMath>
@@ -37078,19 +37976,10 @@
           <w:rFonts w:eastAsiaTheme="minorEastAsia"/>
         </w:rPr>
       </w:pPr>
-    </w:p>
-    <w:p>
-      <w:pPr>
-        <w:spacing w:after="0"/>
-        <w:rPr>
-          <w:rFonts w:eastAsiaTheme="minorEastAsia"/>
-        </w:rPr>
-      </w:pPr>
-      <w:r>
-        <w:rPr>
-          <w:rFonts w:eastAsiaTheme="minorEastAsia"/>
-        </w:rPr>
-        <w:lastRenderedPageBreak/>
+      <w:r>
+        <w:rPr>
+          <w:rFonts w:eastAsiaTheme="minorEastAsia"/>
+        </w:rPr>
         <w:t>then to find the extremity point of this vector, or the point that will hit the plane of the receiver, we will do the following:</w:t>
       </w:r>
     </w:p>
@@ -38368,7 +39257,19 @@
             <w:rPr>
               <w:rFonts w:ascii="Cambria Math" w:eastAsiaTheme="minorEastAsia" w:hAnsi="Cambria Math"/>
             </w:rPr>
-            <m:t>:The power received</m:t>
+            <m:t>:</m:t>
+          </m:r>
+          <m:r>
+            <w:rPr>
+              <w:rFonts w:ascii="Cambria Math" w:eastAsiaTheme="minorEastAsia" w:hAnsi="Cambria Math"/>
+            </w:rPr>
+            <m:t xml:space="preserve"> </m:t>
+          </m:r>
+          <m:r>
+            <w:rPr>
+              <w:rFonts w:ascii="Cambria Math" w:eastAsiaTheme="minorEastAsia" w:hAnsi="Cambria Math"/>
+            </w:rPr>
+            <m:t>The power received</m:t>
           </m:r>
         </m:oMath>
       </m:oMathPara>
@@ -38415,7 +39316,19 @@
             <w:rPr>
               <w:rFonts w:ascii="Cambria Math" w:eastAsiaTheme="minorEastAsia" w:hAnsi="Cambria Math"/>
             </w:rPr>
-            <m:t xml:space="preserve">:The power transmitted </m:t>
+            <m:t>:</m:t>
+          </m:r>
+          <m:r>
+            <w:rPr>
+              <w:rFonts w:ascii="Cambria Math" w:eastAsiaTheme="minorEastAsia" w:hAnsi="Cambria Math"/>
+            </w:rPr>
+            <m:t xml:space="preserve"> </m:t>
+          </m:r>
+          <m:r>
+            <w:rPr>
+              <w:rFonts w:ascii="Cambria Math" w:eastAsiaTheme="minorEastAsia" w:hAnsi="Cambria Math"/>
+            </w:rPr>
+            <m:t xml:space="preserve">The power transmitted </m:t>
           </m:r>
         </m:oMath>
       </m:oMathPara>
@@ -38614,7 +39527,19 @@
             <w:rPr>
               <w:rFonts w:ascii="Cambria Math" w:eastAsiaTheme="minorEastAsia" w:hAnsi="Cambria Math"/>
             </w:rPr>
-            <m:t>:The gain of the antenna</m:t>
+            <m:t>:</m:t>
+          </m:r>
+          <m:r>
+            <w:rPr>
+              <w:rFonts w:ascii="Cambria Math" w:eastAsiaTheme="minorEastAsia" w:hAnsi="Cambria Math"/>
+            </w:rPr>
+            <m:t xml:space="preserve"> </m:t>
+          </m:r>
+          <m:r>
+            <w:rPr>
+              <w:rFonts w:ascii="Cambria Math" w:eastAsiaTheme="minorEastAsia" w:hAnsi="Cambria Math"/>
+            </w:rPr>
+            <m:t>The gain of the antenna</m:t>
           </m:r>
         </m:oMath>
       </m:oMathPara>
@@ -38661,7 +39586,19 @@
             <w:rPr>
               <w:rFonts w:ascii="Cambria Math" w:eastAsiaTheme="minorEastAsia" w:hAnsi="Cambria Math"/>
             </w:rPr>
-            <m:t>:the gain of ths surface of reflection</m:t>
+            <m:t>:</m:t>
+          </m:r>
+          <m:r>
+            <w:rPr>
+              <w:rFonts w:ascii="Cambria Math" w:eastAsiaTheme="minorEastAsia" w:hAnsi="Cambria Math"/>
+            </w:rPr>
+            <m:t>T</m:t>
+          </m:r>
+          <m:r>
+            <w:rPr>
+              <w:rFonts w:ascii="Cambria Math" w:eastAsiaTheme="minorEastAsia" w:hAnsi="Cambria Math"/>
+            </w:rPr>
+            <m:t>he gain of ths surface of reflection</m:t>
           </m:r>
         </m:oMath>
       </m:oMathPara>
@@ -38685,7 +39622,25 @@
             <w:rPr>
               <w:rFonts w:ascii="Cambria Math" w:eastAsiaTheme="minorEastAsia" w:hAnsi="Cambria Math"/>
             </w:rPr>
-            <m:t>Γ:The reflection coefficient of the surface</m:t>
+            <m:t>Γ:</m:t>
+          </m:r>
+          <m:r>
+            <m:rPr>
+              <m:sty m:val="p"/>
+            </m:rPr>
+            <w:rPr>
+              <w:rFonts w:ascii="Cambria Math" w:eastAsiaTheme="minorEastAsia" w:hAnsi="Cambria Math"/>
+            </w:rPr>
+            <m:t xml:space="preserve"> </m:t>
+          </m:r>
+          <m:r>
+            <m:rPr>
+              <m:sty m:val="p"/>
+            </m:rPr>
+            <w:rPr>
+              <w:rFonts w:ascii="Cambria Math" w:eastAsiaTheme="minorEastAsia" w:hAnsi="Cambria Math"/>
+            </w:rPr>
+            <m:t>The reflection coefficient of the surface</m:t>
           </m:r>
         </m:oMath>
       </m:oMathPara>
@@ -38706,7 +39661,19 @@
             <w:rPr>
               <w:rFonts w:ascii="Cambria Math" w:eastAsiaTheme="minorEastAsia" w:hAnsi="Cambria Math"/>
             </w:rPr>
-            <m:t>l:The line of sight distance between the transmitter and the receiver</m:t>
+            <m:t>l:</m:t>
+          </m:r>
+          <m:r>
+            <w:rPr>
+              <w:rFonts w:ascii="Cambria Math" w:eastAsiaTheme="minorEastAsia" w:hAnsi="Cambria Math"/>
+            </w:rPr>
+            <m:t xml:space="preserve"> </m:t>
+          </m:r>
+          <m:r>
+            <w:rPr>
+              <w:rFonts w:ascii="Cambria Math" w:eastAsiaTheme="minorEastAsia" w:hAnsi="Cambria Math"/>
+            </w:rPr>
+            <m:t>The line of sight distance between the transmitter and the receiver</m:t>
           </m:r>
         </m:oMath>
       </m:oMathPara>
@@ -38771,7 +39738,19 @@
             <w:rPr>
               <w:rFonts w:ascii="Cambria Math" w:eastAsiaTheme="minorEastAsia" w:hAnsi="Cambria Math"/>
             </w:rPr>
-            <m:t xml:space="preserve">:The non line of sight distance between the transmitter and the receiver </m:t>
+            <m:t>:</m:t>
+          </m:r>
+          <m:r>
+            <w:rPr>
+              <w:rFonts w:ascii="Cambria Math" w:eastAsiaTheme="minorEastAsia" w:hAnsi="Cambria Math"/>
+            </w:rPr>
+            <m:t xml:space="preserve"> </m:t>
+          </m:r>
+          <m:r>
+            <w:rPr>
+              <w:rFonts w:ascii="Cambria Math" w:eastAsiaTheme="minorEastAsia" w:hAnsi="Cambria Math"/>
+            </w:rPr>
+            <m:t xml:space="preserve">The non line of sight distance between the transmitter and the receiver </m:t>
           </m:r>
         </m:oMath>
       </m:oMathPara>
@@ -38818,7 +39797,19 @@
             <w:rPr>
               <w:rFonts w:ascii="Cambria Math" w:eastAsiaTheme="minorEastAsia" w:hAnsi="Cambria Math"/>
             </w:rPr>
-            <m:t>:The index of reflection of freespace</m:t>
+            <m:t>:</m:t>
+          </m:r>
+          <m:r>
+            <w:rPr>
+              <w:rFonts w:ascii="Cambria Math" w:eastAsiaTheme="minorEastAsia" w:hAnsi="Cambria Math"/>
+            </w:rPr>
+            <m:t xml:space="preserve"> </m:t>
+          </m:r>
+          <m:r>
+            <w:rPr>
+              <w:rFonts w:ascii="Cambria Math" w:eastAsiaTheme="minorEastAsia" w:hAnsi="Cambria Math"/>
+            </w:rPr>
+            <m:t>The index of reflection of freespace</m:t>
           </m:r>
         </m:oMath>
       </m:oMathPara>
@@ -38830,61 +39821,30 @@
           <w:rFonts w:eastAsiaTheme="minorEastAsia"/>
         </w:rPr>
       </w:pPr>
-    </w:p>
-    <w:p>
-      <w:pPr>
-        <w:spacing w:after="0"/>
-        <w:rPr>
-          <w:rFonts w:eastAsiaTheme="minorEastAsia"/>
-        </w:rPr>
-      </w:pPr>
-      <w:r>
-        <w:rPr>
-          <w:rFonts w:eastAsiaTheme="minorEastAsia"/>
-        </w:rPr>
-        <w:t xml:space="preserve">In the power model for the IRS, we only care about the reflected part of the signal and not the </w:t>
-      </w:r>
-      <w:r>
-        <w:rPr>
-          <w:rFonts w:eastAsiaTheme="minorEastAsia"/>
-        </w:rPr>
-        <w:t>line-of-sight</w:t>
-      </w:r>
-      <w:r>
-        <w:rPr>
-          <w:rFonts w:eastAsiaTheme="minorEastAsia"/>
-        </w:rPr>
-        <w:t xml:space="preserve"> part, since in case there is a line of sight between the transmitter and the receiver, the</w:t>
-      </w:r>
-      <w:r>
-        <w:rPr>
-          <w:rFonts w:eastAsiaTheme="minorEastAsia"/>
-        </w:rPr>
-        <w:t xml:space="preserve"> power</w:t>
-      </w:r>
-      <w:r>
-        <w:rPr>
-          <w:rFonts w:eastAsiaTheme="minorEastAsia"/>
-        </w:rPr>
-        <w:t xml:space="preserve"> reflected </w:t>
-      </w:r>
-      <w:r>
-        <w:rPr>
-          <w:rFonts w:eastAsiaTheme="minorEastAsia"/>
-        </w:rPr>
-        <w:t xml:space="preserve">signal </w:t>
-      </w:r>
-      <w:r>
-        <w:rPr>
-          <w:rFonts w:eastAsiaTheme="minorEastAsia"/>
-        </w:rPr>
-        <w:t xml:space="preserve">part will not </w:t>
-      </w:r>
-      <w:r>
-        <w:rPr>
-          <w:rFonts w:eastAsiaTheme="minorEastAsia"/>
-        </w:rPr>
-        <w:t xml:space="preserve">be a huge addition to the total power received. So, we consider only the non-line-of-sight case where the received signal will only come from the reflected part of the transmitted signal by the metasurface. In this case, we will have the line-of-sight distance </w:t>
+      <w:r>
+        <w:rPr>
+          <w:rFonts w:eastAsiaTheme="minorEastAsia"/>
+        </w:rPr>
+        <w:lastRenderedPageBreak/>
+        <w:t xml:space="preserve">Our study is simply considering the non-line-of-sight scenarios </w:t>
+      </w:r>
+      <w:r>
+        <w:rPr>
+          <w:rFonts w:eastAsiaTheme="minorEastAsia"/>
+        </w:rPr>
+        <w:t>where the received signal will only come from the reflected part of the transmitted signal by the metasurface</w:t>
+      </w:r>
+      <w:r>
+        <w:rPr>
+          <w:rFonts w:eastAsiaTheme="minorEastAsia"/>
+        </w:rPr>
+        <w:t>, without the loss of generality. In this case,</w:t>
+      </w:r>
+      <w:r>
+        <w:rPr>
+          <w:rFonts w:eastAsiaTheme="minorEastAsia"/>
+        </w:rPr>
+        <w:t xml:space="preserve"> we will have the line-of-sight distance </w:t>
       </w:r>
       <m:oMath>
         <m:d>
@@ -38910,7 +39870,19 @@
         <w:rPr>
           <w:rFonts w:eastAsiaTheme="minorEastAsia"/>
         </w:rPr>
-        <w:t>. Adapting the power equation, we will have:</w:t>
+        <w:t xml:space="preserve">. Adapting the power equation, we </w:t>
+      </w:r>
+      <w:r>
+        <w:rPr>
+          <w:rFonts w:eastAsiaTheme="minorEastAsia"/>
+        </w:rPr>
+        <w:t>get</w:t>
+      </w:r>
+      <w:r>
+        <w:rPr>
+          <w:rFonts w:eastAsiaTheme="minorEastAsia"/>
+        </w:rPr>
+        <w:t>:</w:t>
       </w:r>
     </w:p>
     <w:p>
@@ -40910,14 +41882,27 @@
       <w:r>
         <w:t xml:space="preserve">Figure </w:t>
       </w:r>
-      <w:fldSimple w:instr=" SEQ Figure \* ARABIC ">
-        <w:r>
-          <w:rPr>
-            <w:noProof/>
-          </w:rPr>
-          <w:t>7</w:t>
-        </w:r>
-      </w:fldSimple>
+      <w:r>
+        <w:fldChar w:fldCharType="begin"/>
+      </w:r>
+      <w:r>
+        <w:instrText xml:space="preserve"> SEQ Figure \* ARABIC </w:instrText>
+      </w:r>
+      <w:r>
+        <w:fldChar w:fldCharType="separate"/>
+      </w:r>
+      <w:r>
+        <w:rPr>
+          <w:noProof/>
+        </w:rPr>
+        <w:t>7</w:t>
+      </w:r>
+      <w:r>
+        <w:rPr>
+          <w:noProof/>
+        </w:rPr>
+        <w:fldChar w:fldCharType="end"/>
+      </w:r>
       <w:r>
         <w:t xml:space="preserve">: Power received vs number of </w:t>
       </w:r>
@@ -40948,7 +41933,19 @@
         <w:rPr>
           <w:rFonts w:eastAsiaTheme="minorEastAsia"/>
         </w:rPr>
-        <w:t>y calculating the reflection model and the power model, we have completed the Intelligent Reconfigurable Surface model</w:t>
+        <w:t>y calculating the reflection model and the power model, we have completed</w:t>
+      </w:r>
+      <w:r>
+        <w:rPr>
+          <w:rFonts w:eastAsiaTheme="minorEastAsia"/>
+        </w:rPr>
+        <w:t xml:space="preserve"> the design of</w:t>
+      </w:r>
+      <w:r>
+        <w:rPr>
+          <w:rFonts w:eastAsiaTheme="minorEastAsia"/>
+        </w:rPr>
+        <w:t xml:space="preserve"> the Intelligent Reconfigurable Surface model</w:t>
       </w:r>
       <w:r>
         <w:rPr>
@@ -41387,21 +42384,19 @@
         <w:rPr>
           <w:rFonts w:eastAsiaTheme="minorEastAsia"/>
         </w:rPr>
-        <w:t xml:space="preserve"> (considering our initial assumption for a fixed coordinates system where the transmitter and the receiver are points in space, and the surface of incidence in the </w:t>
-      </w:r>
-      <w:proofErr w:type="spellStart"/>
-      <w:r>
-        <w:rPr>
-          <w:rFonts w:eastAsiaTheme="minorEastAsia"/>
-        </w:rPr>
-        <w:t>xy</w:t>
-      </w:r>
-      <w:proofErr w:type="spellEnd"/>
-      <w:r>
-        <w:rPr>
-          <w:rFonts w:eastAsiaTheme="minorEastAsia"/>
-        </w:rPr>
-        <w:t xml:space="preserve"> plane, (z=0) so the normal </w:t>
+        <w:t xml:space="preserve"> (considering our initial assumption for a fixed coordinates system where the transmitter and the receiver are points in space, and the surface of incidence in the x</w:t>
+      </w:r>
+      <w:r>
+        <w:rPr>
+          <w:rFonts w:eastAsiaTheme="minorEastAsia"/>
+        </w:rPr>
+        <w:t>-</w:t>
+      </w:r>
+      <w:r>
+        <w:rPr>
+          <w:rFonts w:eastAsiaTheme="minorEastAsia"/>
+        </w:rPr>
+        <w:t xml:space="preserve">y plane, (z=0) so the normal </w:t>
       </w:r>
       <w:r>
         <w:rPr>

</xml_diff>